<commit_message>
New planning template update
</commit_message>
<xml_diff>
--- a/RobotPlanningMB_20342807.docx
+++ b/RobotPlanningMB_20342807.docx
@@ -15,7 +15,7 @@
         <w:pStyle w:val="Titre1"/>
       </w:pPr>
       <w:r>
-        <w:t>Title</w:t>
+        <w:t>CNC Plotter Coursework</w:t>
       </w:r>
     </w:p>
     <w:p>
@@ -40,15 +40,6 @@
         </w:rPr>
         <w:t>The program must:</w:t>
       </w:r>
-    </w:p>
-    <w:p>
-      <w:pPr>
-        <w:spacing w:after="0" w:line="240" w:lineRule="auto"/>
-        <w:rPr>
-          <w:b/>
-          <w:bCs/>
-        </w:rPr>
-      </w:pPr>
     </w:p>
     <w:p>
       <w:pPr>
@@ -75,7 +66,16 @@
         </w:numPr>
       </w:pPr>
       <w:r>
-        <w:t>Obtain desired text height (4-10mm) via keyboard input</w:t>
+        <w:t xml:space="preserve">Obtain desired text height (4-10mm) </w:t>
+      </w:r>
+      <w:r>
+        <w:t>inputted by the user (</w:t>
+      </w:r>
+      <w:r>
+        <w:t>via keyboard input</w:t>
+      </w:r>
+      <w:r>
+        <w:t>)</w:t>
       </w:r>
       <w:r>
         <w:t>.</w:t>
@@ -108,6 +108,18 @@
         <w:t>Process text file word by word, generating appropriate G-codes for each character</w:t>
       </w:r>
       <w:r>
+        <w:t xml:space="preserve">, making sure no words are split and the maximum length of a series of words is </w:t>
+      </w:r>
+      <w:r>
+        <w:rPr>
+          <w:highlight w:val="yellow"/>
+        </w:rPr>
+        <w:t>X</w:t>
+      </w:r>
+      <w:r>
+        <w:rPr>
+          <w:highlight w:val="yellow"/>
+        </w:rPr>
         <w:t>.</w:t>
       </w:r>
     </w:p>
@@ -123,7 +135,10 @@
         <w:t>Scale the movements such that letter height (excluding ascenders/descenders) matches user input</w:t>
       </w:r>
       <w:r>
-        <w:t xml:space="preserve"> .</w:t>
+        <w:t>.</w:t>
+      </w:r>
+      <w:r>
+        <w:t xml:space="preserve"> </w:t>
       </w:r>
     </w:p>
     <w:p>
@@ -135,10 +150,34 @@
         </w:numPr>
       </w:pPr>
       <w:r>
-        <w:t>Transmit G-code commands to Arduino using provided serial communication functions</w:t>
-      </w:r>
-      <w:r>
-        <w:t xml:space="preserve"> .</w:t>
+        <w:t xml:space="preserve">Handle </w:t>
+      </w:r>
+      <w:r>
+        <w:t xml:space="preserve">the </w:t>
+      </w:r>
+      <w:r>
+        <w:t>line spacing</w:t>
+      </w:r>
+      <w:r>
+        <w:t xml:space="preserve">: </w:t>
+      </w:r>
+      <w:r>
+        <w:t xml:space="preserve">5mm between lines </w:t>
+      </w:r>
+      <w:r>
+        <w:t xml:space="preserve">with a </w:t>
+      </w:r>
+      <w:r>
+        <w:t>width constraint</w:t>
+      </w:r>
+      <w:r>
+        <w:t xml:space="preserve"> of</w:t>
+      </w:r>
+      <w:r>
+        <w:t xml:space="preserve"> 100mm max</w:t>
+      </w:r>
+      <w:r>
+        <w:t>.</w:t>
       </w:r>
     </w:p>
     <w:p>
@@ -150,7 +189,7 @@
         </w:numPr>
       </w:pPr>
       <w:r>
-        <w:t>Handle line spacing (5mm between lines) and width constraints (100mm max)</w:t>
+        <w:t>Transmit G-code commands to Arduino using serial communication functions</w:t>
       </w:r>
       <w:r>
         <w:t xml:space="preserve"> .</w:t>
@@ -181,14 +220,8 @@
     </w:p>
     <w:p>
       <w:pPr>
-        <w:rPr>
-          <w:b/>
-          <w:bCs/>
-        </w:rPr>
-      </w:pPr>
-      <w:r>
-        <w:br/>
-      </w:r>
+        <w:pStyle w:val="Titre1"/>
+      </w:pPr>
       <w:r>
         <w:rPr>
           <w:b/>
@@ -205,74 +238,84 @@
       </w:tblPr>
       <w:tblGrid>
         <w:gridCol w:w="2122"/>
-        <w:gridCol w:w="1842"/>
-        <w:gridCol w:w="5052"/>
+        <w:gridCol w:w="2541"/>
+        <w:gridCol w:w="6"/>
+        <w:gridCol w:w="4327"/>
       </w:tblGrid>
       <w:tr>
         <w:tc>
           <w:tcPr>
             <w:tcW w:w="2122" w:type="dxa"/>
+            <w:tcBorders>
+              <w:top w:val="single" w:sz="12" w:space="0" w:color="auto"/>
+              <w:left w:val="single" w:sz="12" w:space="0" w:color="auto"/>
+            </w:tcBorders>
           </w:tcPr>
           <w:p>
             <w:pPr>
               <w:jc w:val="center"/>
+              <w:rPr>
+                <w:b/>
+                <w:bCs/>
+              </w:rPr>
             </w:pPr>
             <w:r>
+              <w:rPr>
+                <w:b/>
+                <w:bCs/>
+              </w:rPr>
               <w:t>Name</w:t>
             </w:r>
           </w:p>
         </w:tc>
         <w:tc>
           <w:tcPr>
-            <w:tcW w:w="1842" w:type="dxa"/>
+            <w:tcW w:w="2547" w:type="dxa"/>
+            <w:gridSpan w:val="2"/>
+            <w:tcBorders>
+              <w:top w:val="single" w:sz="12" w:space="0" w:color="auto"/>
+            </w:tcBorders>
           </w:tcPr>
           <w:p>
             <w:pPr>
               <w:jc w:val="center"/>
+              <w:rPr>
+                <w:b/>
+                <w:bCs/>
+              </w:rPr>
             </w:pPr>
             <w:r>
+              <w:rPr>
+                <w:b/>
+                <w:bCs/>
+              </w:rPr>
               <w:t>Data type</w:t>
             </w:r>
           </w:p>
         </w:tc>
         <w:tc>
           <w:tcPr>
-            <w:tcW w:w="5052" w:type="dxa"/>
+            <w:tcW w:w="4327" w:type="dxa"/>
+            <w:tcBorders>
+              <w:top w:val="single" w:sz="12" w:space="0" w:color="auto"/>
+              <w:right w:val="single" w:sz="12" w:space="0" w:color="auto"/>
+            </w:tcBorders>
           </w:tcPr>
           <w:p>
-            <w:r>
+            <w:pPr>
+              <w:rPr>
+                <w:b/>
+                <w:bCs/>
+              </w:rPr>
+            </w:pPr>
+            <w:r>
+              <w:rPr>
+                <w:b/>
+                <w:bCs/>
+              </w:rPr>
               <w:t>Rationale</w:t>
             </w:r>
           </w:p>
-        </w:tc>
-      </w:tr>
-      <w:tr>
-        <w:trPr>
-          <w:trHeight w:val="539"/>
-        </w:trPr>
-        <w:tc>
-          <w:tcPr>
-            <w:tcW w:w="2122" w:type="dxa"/>
-          </w:tcPr>
-          <w:p>
-            <w:proofErr w:type="spellStart"/>
-            <w:r>
-              <w:t>readFontChar</w:t>
-            </w:r>
-            <w:proofErr w:type="spellEnd"/>
-          </w:p>
-        </w:tc>
-        <w:tc>
-          <w:tcPr>
-            <w:tcW w:w="1842" w:type="dxa"/>
-          </w:tcPr>
-          <w:p/>
-        </w:tc>
-        <w:tc>
-          <w:tcPr>
-            <w:tcW w:w="5052" w:type="dxa"/>
-          </w:tcPr>
-          <w:p/>
         </w:tc>
       </w:tr>
       <w:tr>
@@ -282,26 +325,68 @@
         <w:tc>
           <w:tcPr>
             <w:tcW w:w="2122" w:type="dxa"/>
+            <w:tcBorders>
+              <w:left w:val="single" w:sz="12" w:space="0" w:color="auto"/>
+            </w:tcBorders>
           </w:tcPr>
           <w:p>
             <w:proofErr w:type="spellStart"/>
             <w:r>
-              <w:t>convertToGCode</w:t>
+              <w:t>getValidHeight</w:t>
             </w:r>
             <w:proofErr w:type="spellEnd"/>
           </w:p>
         </w:tc>
         <w:tc>
           <w:tcPr>
-            <w:tcW w:w="1842" w:type="dxa"/>
+            <w:tcW w:w="2547" w:type="dxa"/>
+            <w:gridSpan w:val="2"/>
           </w:tcPr>
-          <w:p/>
+          <w:p>
+            <w:r>
+              <w:rPr>
+                <w:b/>
+                <w:bCs/>
+                <w:color w:val="70AD47" w:themeColor="accent6"/>
+              </w:rPr>
+              <w:t>Input</w:t>
+            </w:r>
+            <w:r>
+              <w:t xml:space="preserve">: </w:t>
+            </w:r>
+            <w:r>
+              <w:t>float* height</w:t>
+            </w:r>
+            <w:r>
+              <w:br/>
+            </w:r>
+            <w:r>
+              <w:rPr>
+                <w:b/>
+                <w:bCs/>
+              </w:rPr>
+              <w:t>Output</w:t>
+            </w:r>
+            <w:r>
+              <w:t xml:space="preserve">: </w:t>
+            </w:r>
+            <w:r>
+              <w:t>float</w:t>
+            </w:r>
+          </w:p>
         </w:tc>
         <w:tc>
           <w:tcPr>
-            <w:tcW w:w="5052" w:type="dxa"/>
+            <w:tcW w:w="4327" w:type="dxa"/>
+            <w:tcBorders>
+              <w:right w:val="single" w:sz="12" w:space="0" w:color="auto"/>
+            </w:tcBorders>
           </w:tcPr>
-          <w:p/>
+          <w:p>
+            <w:r>
+              <w:t>Gets and validates the height of the user’s inputted character height</w:t>
+            </w:r>
+          </w:p>
         </w:tc>
       </w:tr>
       <w:tr>
@@ -311,26 +396,108 @@
         <w:tc>
           <w:tcPr>
             <w:tcW w:w="2122" w:type="dxa"/>
+            <w:tcBorders>
+              <w:left w:val="single" w:sz="12" w:space="0" w:color="auto"/>
+              <w:bottom w:val="single" w:sz="12" w:space="0" w:color="auto"/>
+            </w:tcBorders>
           </w:tcPr>
           <w:p>
             <w:proofErr w:type="spellStart"/>
             <w:r>
-              <w:t>scaleMovement</w:t>
+              <w:t>loadFontLibrary</w:t>
             </w:r>
             <w:proofErr w:type="spellEnd"/>
           </w:p>
         </w:tc>
         <w:tc>
           <w:tcPr>
-            <w:tcW w:w="1842" w:type="dxa"/>
+            <w:tcW w:w="2547" w:type="dxa"/>
+            <w:gridSpan w:val="2"/>
+            <w:tcBorders>
+              <w:bottom w:val="single" w:sz="12" w:space="0" w:color="auto"/>
+            </w:tcBorders>
           </w:tcPr>
-          <w:p/>
+          <w:p>
+            <w:r>
+              <w:rPr>
+                <w:b/>
+                <w:bCs/>
+                <w:color w:val="70AD47" w:themeColor="accent6"/>
+              </w:rPr>
+              <w:t>Input</w:t>
+            </w:r>
+            <w:r>
+              <w:t xml:space="preserve">: </w:t>
+            </w:r>
+            <w:proofErr w:type="spellStart"/>
+            <w:r>
+              <w:t>const</w:t>
+            </w:r>
+            <w:proofErr w:type="spellEnd"/>
+            <w:r>
+              <w:t xml:space="preserve"> char</w:t>
+            </w:r>
+            <w:r>
+              <w:t>*</w:t>
+            </w:r>
+          </w:p>
+          <w:p>
+            <w:r>
+              <w:t>(font name)</w:t>
+            </w:r>
+            <w:r>
+              <w:br/>
+            </w:r>
+            <w:r>
+              <w:rPr>
+                <w:b/>
+                <w:bCs/>
+                <w:color w:val="002060"/>
+                <w:lang w:val="en-US"/>
+              </w:rPr>
+              <w:t>Output</w:t>
+            </w:r>
+            <w:r>
+              <w:t xml:space="preserve">: </w:t>
+            </w:r>
+            <w:proofErr w:type="spellStart"/>
+            <w:r>
+              <w:t>FontLibrary</w:t>
+            </w:r>
+            <w:proofErr w:type="spellEnd"/>
+            <w:r>
+              <w:t>*</w:t>
+            </w:r>
+          </w:p>
         </w:tc>
         <w:tc>
           <w:tcPr>
-            <w:tcW w:w="5052" w:type="dxa"/>
+            <w:tcW w:w="4327" w:type="dxa"/>
+            <w:tcBorders>
+              <w:bottom w:val="single" w:sz="12" w:space="0" w:color="auto"/>
+              <w:right w:val="single" w:sz="12" w:space="0" w:color="auto"/>
+            </w:tcBorders>
           </w:tcPr>
-          <w:p/>
+          <w:p>
+            <w:r>
+              <w:t xml:space="preserve">Reads </w:t>
+            </w:r>
+            <w:r>
+              <w:t xml:space="preserve">entire SingleStrokeFont.txt </w:t>
+            </w:r>
+            <w:r>
+              <w:t>file</w:t>
+            </w:r>
+            <w:r>
+              <w:t xml:space="preserve"> into memory. Creates indexed structure containing all character stroke data.</w:t>
+            </w:r>
+            <w:r>
+              <w:br/>
+            </w:r>
+            <w:r>
+              <w:t>Returns NULL if file read fails</w:t>
+            </w:r>
+          </w:p>
         </w:tc>
       </w:tr>
       <w:tr>
@@ -340,26 +507,103 @@
         <w:tc>
           <w:tcPr>
             <w:tcW w:w="2122" w:type="dxa"/>
+            <w:tcBorders>
+              <w:top w:val="single" w:sz="12" w:space="0" w:color="auto"/>
+              <w:left w:val="single" w:sz="12" w:space="0" w:color="auto"/>
+            </w:tcBorders>
           </w:tcPr>
           <w:p>
             <w:proofErr w:type="spellStart"/>
             <w:r>
-              <w:t>processWord</w:t>
+              <w:t>processText</w:t>
             </w:r>
             <w:proofErr w:type="spellEnd"/>
           </w:p>
         </w:tc>
         <w:tc>
           <w:tcPr>
-            <w:tcW w:w="1842" w:type="dxa"/>
+            <w:tcW w:w="2547" w:type="dxa"/>
+            <w:gridSpan w:val="2"/>
+            <w:tcBorders>
+              <w:top w:val="single" w:sz="12" w:space="0" w:color="auto"/>
+            </w:tcBorders>
           </w:tcPr>
-          <w:p/>
+          <w:p>
+            <w:r>
+              <w:rPr>
+                <w:b/>
+                <w:bCs/>
+                <w:color w:val="70AD47" w:themeColor="accent6"/>
+              </w:rPr>
+              <w:t>Input</w:t>
+            </w:r>
+            <w:r>
+              <w:t xml:space="preserve">: </w:t>
+            </w:r>
+            <w:proofErr w:type="spellStart"/>
+            <w:r>
+              <w:t>const</w:t>
+            </w:r>
+            <w:proofErr w:type="spellEnd"/>
+            <w:r>
+              <w:t xml:space="preserve"> char*</w:t>
+            </w:r>
+            <w:r>
+              <w:br/>
+            </w:r>
+            <w:r>
+              <w:t>Font Data*</w:t>
+            </w:r>
+            <w:r>
+              <w:br/>
+              <w:t>float height</w:t>
+            </w:r>
+          </w:p>
+          <w:p>
+            <w:r>
+              <w:rPr>
+                <w:b/>
+                <w:bCs/>
+                <w:color w:val="002060"/>
+                <w:lang w:val="en-US"/>
+              </w:rPr>
+              <w:t>Output</w:t>
+            </w:r>
+            <w:r>
+              <w:t xml:space="preserve">: </w:t>
+            </w:r>
+            <w:r>
+              <w:rPr>
+                <w:b/>
+                <w:bCs/>
+              </w:rPr>
+              <w:t>bool</w:t>
+            </w:r>
+          </w:p>
         </w:tc>
         <w:tc>
           <w:tcPr>
-            <w:tcW w:w="5052" w:type="dxa"/>
+            <w:tcW w:w="4327" w:type="dxa"/>
+            <w:tcBorders>
+              <w:top w:val="single" w:sz="12" w:space="0" w:color="auto"/>
+              <w:right w:val="single" w:sz="12" w:space="0" w:color="auto"/>
+            </w:tcBorders>
           </w:tcPr>
+          <w:p>
+            <w:r>
+              <w:t>Main text processing function</w:t>
+            </w:r>
+            <w:r>
+              <w:br/>
+              <w:t>Manages overall text drawing tasks</w:t>
+            </w:r>
+          </w:p>
           <w:p/>
+          <w:p>
+            <w:r>
+              <w:t>Returns false if error occurs</w:t>
+            </w:r>
+          </w:p>
         </w:tc>
       </w:tr>
       <w:tr>
@@ -369,128 +613,132 @@
         <w:tc>
           <w:tcPr>
             <w:tcW w:w="2122" w:type="dxa"/>
+            <w:tcBorders>
+              <w:left w:val="single" w:sz="12" w:space="0" w:color="auto"/>
+            </w:tcBorders>
           </w:tcPr>
           <w:p>
             <w:proofErr w:type="spellStart"/>
             <w:r>
-              <w:t>generateGCode</w:t>
+              <w:t>calculateWordWidth</w:t>
             </w:r>
             <w:proofErr w:type="spellEnd"/>
           </w:p>
         </w:tc>
         <w:tc>
           <w:tcPr>
-            <w:tcW w:w="1842" w:type="dxa"/>
+            <w:tcW w:w="2547" w:type="dxa"/>
+            <w:gridSpan w:val="2"/>
           </w:tcPr>
-          <w:p/>
+          <w:p>
+            <w:r>
+              <w:rPr>
+                <w:b/>
+                <w:bCs/>
+                <w:color w:val="70AD47" w:themeColor="accent6"/>
+              </w:rPr>
+              <w:t>Input</w:t>
+            </w:r>
+            <w:r>
+              <w:t xml:space="preserve">: </w:t>
+            </w:r>
+            <w:proofErr w:type="spellStart"/>
+            <w:r>
+              <w:t>const</w:t>
+            </w:r>
+            <w:proofErr w:type="spellEnd"/>
+            <w:r>
+              <w:t xml:space="preserve"> char*</w:t>
+            </w:r>
+          </w:p>
+          <w:p>
+            <w:pPr>
+              <w:rPr>
+                <w:lang w:val="en-US"/>
+              </w:rPr>
+            </w:pPr>
+            <w:r>
+              <w:t>Font Data*</w:t>
+            </w:r>
+            <w:r>
+              <w:br/>
+              <w:t>float height</w:t>
+            </w:r>
+            <w:r>
+              <w:rPr>
+                <w:lang w:val="en-US"/>
+              </w:rPr>
+              <w:br/>
+            </w:r>
+            <w:r>
+              <w:rPr>
+                <w:b/>
+                <w:bCs/>
+                <w:color w:val="002060"/>
+                <w:lang w:val="en-US"/>
+              </w:rPr>
+              <w:t>Output</w:t>
+            </w:r>
+            <w:r>
+              <w:rPr>
+                <w:lang w:val="en-US"/>
+              </w:rPr>
+              <w:t xml:space="preserve">: </w:t>
+            </w:r>
+            <w:r>
+              <w:rPr>
+                <w:b/>
+                <w:bCs/>
+                <w:lang w:val="en-US"/>
+              </w:rPr>
+              <w:t>F</w:t>
+            </w:r>
+            <w:r>
+              <w:rPr>
+                <w:b/>
+                <w:bCs/>
+                <w:lang w:val="en-US"/>
+              </w:rPr>
+              <w:t>loat</w:t>
+            </w:r>
+          </w:p>
         </w:tc>
         <w:tc>
           <w:tcPr>
-            <w:tcW w:w="5052" w:type="dxa"/>
+            <w:tcW w:w="4327" w:type="dxa"/>
+            <w:tcBorders>
+              <w:right w:val="single" w:sz="12" w:space="0" w:color="auto"/>
+            </w:tcBorders>
           </w:tcPr>
-          <w:p/>
-        </w:tc>
-      </w:tr>
-    </w:tbl>
-    <w:p/>
-    <w:p>
-      <w:pPr>
-        <w:rPr>
-          <w:b/>
-          <w:bCs/>
-        </w:rPr>
-      </w:pPr>
-      <w:r>
-        <w:rPr>
-          <w:b/>
-          <w:bCs/>
-        </w:rPr>
-        <w:t>Serial Communication</w:t>
-      </w:r>
-      <w:r>
-        <w:rPr>
-          <w:b/>
-          <w:bCs/>
-        </w:rPr>
-        <w:t xml:space="preserve"> Functions</w:t>
-      </w:r>
-    </w:p>
-    <w:tbl>
-      <w:tblPr>
-        <w:tblStyle w:val="Grilledutableau"/>
-        <w:tblW w:w="0" w:type="auto"/>
-        <w:tblLook w:val="04A0" w:firstRow="1" w:lastRow="0" w:firstColumn="1" w:lastColumn="0" w:noHBand="0" w:noVBand="1"/>
-      </w:tblPr>
-      <w:tblGrid>
-        <w:gridCol w:w="2162"/>
-        <w:gridCol w:w="1833"/>
-        <w:gridCol w:w="5021"/>
-      </w:tblGrid>
-      <w:tr>
-        <w:tc>
-          <w:tcPr>
-            <w:tcW w:w="2122" w:type="dxa"/>
-          </w:tcPr>
+          <w:p>
+            <w:r>
+              <w:t>Determines if word fits on current line</w:t>
+            </w:r>
+          </w:p>
           <w:p>
             <w:pPr>
-              <w:jc w:val="center"/>
+              <w:rPr>
+                <w:lang w:val="en-US"/>
+              </w:rPr>
             </w:pPr>
-            <w:r>
-              <w:t>Name</w:t>
-            </w:r>
-          </w:p>
-        </w:tc>
-        <w:tc>
-          <w:tcPr>
-            <w:tcW w:w="1842" w:type="dxa"/>
-          </w:tcPr>
+          </w:p>
           <w:p>
             <w:pPr>
-              <w:jc w:val="center"/>
+              <w:rPr>
+                <w:lang w:val="en-US"/>
+              </w:rPr>
             </w:pPr>
-            <w:r>
-              <w:t>Data type</w:t>
-            </w:r>
-          </w:p>
-        </w:tc>
-        <w:tc>
-          <w:tcPr>
-            <w:tcW w:w="5052" w:type="dxa"/>
-          </w:tcPr>
-          <w:p>
-            <w:r>
-              <w:t>Rationale</w:t>
-            </w:r>
-          </w:p>
-        </w:tc>
-      </w:tr>
-      <w:tr>
-        <w:trPr>
-          <w:trHeight w:val="539"/>
-        </w:trPr>
-        <w:tc>
-          <w:tcPr>
-            <w:tcW w:w="2122" w:type="dxa"/>
-          </w:tcPr>
-          <w:p>
-            <w:proofErr w:type="spellStart"/>
-            <w:r>
-              <w:t>sendGCodeCommand</w:t>
-            </w:r>
-            <w:proofErr w:type="spellEnd"/>
-          </w:p>
-        </w:tc>
-        <w:tc>
-          <w:tcPr>
-            <w:tcW w:w="1842" w:type="dxa"/>
-          </w:tcPr>
-          <w:p/>
-        </w:tc>
-        <w:tc>
-          <w:tcPr>
-            <w:tcW w:w="5052" w:type="dxa"/>
-          </w:tcPr>
-          <w:p/>
+          </w:p>
+          <w:p>
+            <w:pPr>
+              <w:rPr>
+                <w:lang w:val="en-US"/>
+              </w:rPr>
+            </w:pPr>
+            <w:r>
+              <w:t>Returns calculated width</w:t>
+            </w:r>
+          </w:p>
         </w:tc>
       </w:tr>
       <w:tr>
@@ -500,26 +748,166 @@
         <w:tc>
           <w:tcPr>
             <w:tcW w:w="2122" w:type="dxa"/>
+            <w:tcBorders>
+              <w:left w:val="single" w:sz="12" w:space="0" w:color="auto"/>
+            </w:tcBorders>
           </w:tcPr>
           <w:p>
             <w:proofErr w:type="spellStart"/>
             <w:r>
-              <w:t>waitForResponse</w:t>
+              <w:t>processWord</w:t>
             </w:r>
             <w:proofErr w:type="spellEnd"/>
           </w:p>
         </w:tc>
         <w:tc>
           <w:tcPr>
-            <w:tcW w:w="1842" w:type="dxa"/>
+            <w:tcW w:w="2547" w:type="dxa"/>
+            <w:gridSpan w:val="2"/>
           </w:tcPr>
-          <w:p/>
+          <w:p>
+            <w:pPr>
+              <w:rPr>
+                <w:b/>
+                <w:bCs/>
+              </w:rPr>
+            </w:pPr>
+            <w:r>
+              <w:rPr>
+                <w:b/>
+                <w:bCs/>
+                <w:color w:val="70AD47" w:themeColor="accent6"/>
+              </w:rPr>
+              <w:t>Input:</w:t>
+            </w:r>
+            <w:r>
+              <w:rPr>
+                <w:color w:val="70AD47" w:themeColor="accent6"/>
+              </w:rPr>
+              <w:t xml:space="preserve"> </w:t>
+            </w:r>
+            <w:proofErr w:type="spellStart"/>
+            <w:r>
+              <w:t>const</w:t>
+            </w:r>
+            <w:proofErr w:type="spellEnd"/>
+            <w:r>
+              <w:t xml:space="preserve"> char*</w:t>
+            </w:r>
+          </w:p>
+          <w:p>
+            <w:pPr>
+              <w:rPr>
+                <w:lang w:val="en-US"/>
+              </w:rPr>
+            </w:pPr>
+            <w:r>
+              <w:rPr>
+                <w:lang w:val="en-US"/>
+              </w:rPr>
+              <w:t>Font Data*</w:t>
+            </w:r>
+            <w:r>
+              <w:rPr>
+                <w:lang w:val="en-US"/>
+              </w:rPr>
+              <w:br/>
+              <w:t xml:space="preserve">float </w:t>
+            </w:r>
+            <w:r>
+              <w:rPr>
+                <w:lang w:val="en-US"/>
+              </w:rPr>
+              <w:t>current x</w:t>
+            </w:r>
+          </w:p>
+          <w:p>
+            <w:pPr>
+              <w:rPr>
+                <w:lang w:val="en-US"/>
+              </w:rPr>
+            </w:pPr>
+            <w:r>
+              <w:rPr>
+                <w:lang w:val="en-US"/>
+              </w:rPr>
+              <w:t>float current y</w:t>
+            </w:r>
+          </w:p>
+          <w:p>
+            <w:r>
+              <w:rPr>
+                <w:lang w:val="en-US"/>
+              </w:rPr>
+              <w:t>float height</w:t>
+            </w:r>
+            <w:r>
+              <w:rPr>
+                <w:lang w:val="en-US"/>
+              </w:rPr>
+              <w:br/>
+            </w:r>
+            <w:r>
+              <w:rPr>
+                <w:b/>
+                <w:bCs/>
+                <w:color w:val="002060"/>
+                <w:lang w:val="en-US"/>
+              </w:rPr>
+              <w:t>Output</w:t>
+            </w:r>
+            <w:r>
+              <w:rPr>
+                <w:lang w:val="en-US"/>
+              </w:rPr>
+              <w:t xml:space="preserve">: </w:t>
+            </w:r>
+            <w:r>
+              <w:rPr>
+                <w:b/>
+                <w:bCs/>
+                <w:lang w:val="en-US"/>
+              </w:rPr>
+              <w:t>F</w:t>
+            </w:r>
+            <w:r>
+              <w:rPr>
+                <w:b/>
+                <w:bCs/>
+                <w:lang w:val="en-US"/>
+              </w:rPr>
+              <w:t>loat</w:t>
+            </w:r>
+          </w:p>
         </w:tc>
         <w:tc>
           <w:tcPr>
-            <w:tcW w:w="5052" w:type="dxa"/>
+            <w:tcW w:w="4327" w:type="dxa"/>
+            <w:tcBorders>
+              <w:right w:val="single" w:sz="12" w:space="0" w:color="auto"/>
+            </w:tcBorders>
           </w:tcPr>
-          <w:p/>
+          <w:p>
+            <w:r>
+              <w:t>Handles individual word processing</w:t>
+            </w:r>
+            <w:r>
+              <w:br/>
+            </w:r>
+            <w:r>
+              <w:br/>
+            </w:r>
+            <w:r>
+              <w:br/>
+            </w:r>
+            <w:r>
+              <w:br/>
+            </w:r>
+            <w:r>
+              <w:br/>
+              <w:t>Returns ending x position</w:t>
+            </w:r>
+          </w:p>
         </w:tc>
       </w:tr>
       <w:tr>
@@ -529,128 +917,92 @@
         <w:tc>
           <w:tcPr>
             <w:tcW w:w="2122" w:type="dxa"/>
+            <w:tcBorders>
+              <w:left w:val="single" w:sz="12" w:space="0" w:color="auto"/>
+              <w:bottom w:val="single" w:sz="12" w:space="0" w:color="auto"/>
+            </w:tcBorders>
           </w:tcPr>
           <w:p>
             <w:proofErr w:type="spellStart"/>
             <w:r>
-              <w:t>initializeComms</w:t>
+              <w:t>handleLineBreak</w:t>
             </w:r>
             <w:proofErr w:type="spellEnd"/>
           </w:p>
         </w:tc>
         <w:tc>
           <w:tcPr>
-            <w:tcW w:w="1842" w:type="dxa"/>
+            <w:tcW w:w="2547" w:type="dxa"/>
+            <w:gridSpan w:val="2"/>
+            <w:tcBorders>
+              <w:bottom w:val="single" w:sz="12" w:space="0" w:color="auto"/>
+            </w:tcBorders>
           </w:tcPr>
-          <w:p/>
+          <w:p>
+            <w:r>
+              <w:rPr>
+                <w:b/>
+                <w:bCs/>
+                <w:color w:val="70AD47" w:themeColor="accent6"/>
+              </w:rPr>
+              <w:t>Input</w:t>
+            </w:r>
+            <w:r>
+              <w:t>: float*</w:t>
+            </w:r>
+          </w:p>
+          <w:p>
+            <w:r>
+              <w:t>float*</w:t>
+            </w:r>
+          </w:p>
+          <w:p>
+            <w:r>
+              <w:rPr>
+                <w:b/>
+                <w:bCs/>
+                <w:color w:val="002060"/>
+                <w:lang w:val="en-US"/>
+              </w:rPr>
+              <w:t>Output</w:t>
+            </w:r>
+            <w:r>
+              <w:t xml:space="preserve">: </w:t>
+            </w:r>
+            <w:r>
+              <w:rPr>
+                <w:b/>
+                <w:bCs/>
+              </w:rPr>
+              <w:t>bool</w:t>
+            </w:r>
+          </w:p>
         </w:tc>
         <w:tc>
           <w:tcPr>
-            <w:tcW w:w="5052" w:type="dxa"/>
+            <w:tcW w:w="4327" w:type="dxa"/>
+            <w:tcBorders>
+              <w:bottom w:val="single" w:sz="12" w:space="0" w:color="auto"/>
+              <w:right w:val="single" w:sz="12" w:space="0" w:color="auto"/>
+            </w:tcBorders>
           </w:tcPr>
-          <w:p/>
-        </w:tc>
-      </w:tr>
-    </w:tbl>
-    <w:p/>
-    <w:p>
-      <w:pPr>
-        <w:rPr>
-          <w:b/>
-          <w:bCs/>
-        </w:rPr>
-      </w:pPr>
-      <w:r>
-        <w:rPr>
-          <w:b/>
-          <w:bCs/>
-        </w:rPr>
-        <w:t>Serial Communication</w:t>
-      </w:r>
-      <w:r>
-        <w:rPr>
-          <w:b/>
-          <w:bCs/>
-        </w:rPr>
-        <w:t xml:space="preserve"> Functions</w:t>
-      </w:r>
-    </w:p>
-    <w:tbl>
-      <w:tblPr>
-        <w:tblStyle w:val="Grilledutableau"/>
-        <w:tblW w:w="0" w:type="auto"/>
-        <w:tblLook w:val="04A0" w:firstRow="1" w:lastRow="0" w:firstColumn="1" w:lastColumn="0" w:noHBand="0" w:noVBand="1"/>
-      </w:tblPr>
-      <w:tblGrid>
-        <w:gridCol w:w="2122"/>
-        <w:gridCol w:w="1842"/>
-        <w:gridCol w:w="5052"/>
-      </w:tblGrid>
-      <w:tr>
-        <w:tc>
-          <w:tcPr>
-            <w:tcW w:w="2122" w:type="dxa"/>
-          </w:tcPr>
-          <w:p>
-            <w:pPr>
-              <w:jc w:val="center"/>
-            </w:pPr>
-            <w:r>
-              <w:t>Name</w:t>
-            </w:r>
-          </w:p>
-        </w:tc>
-        <w:tc>
-          <w:tcPr>
-            <w:tcW w:w="1842" w:type="dxa"/>
-          </w:tcPr>
-          <w:p>
-            <w:pPr>
-              <w:jc w:val="center"/>
-            </w:pPr>
-            <w:r>
-              <w:t>Data type</w:t>
-            </w:r>
-          </w:p>
-        </w:tc>
-        <w:tc>
-          <w:tcPr>
-            <w:tcW w:w="5052" w:type="dxa"/>
-          </w:tcPr>
-          <w:p>
-            <w:r>
-              <w:t>Rationale</w:t>
-            </w:r>
-          </w:p>
-        </w:tc>
-      </w:tr>
-      <w:tr>
-        <w:trPr>
-          <w:trHeight w:val="539"/>
-        </w:trPr>
-        <w:tc>
-          <w:tcPr>
-            <w:tcW w:w="2122" w:type="dxa"/>
-          </w:tcPr>
-          <w:p>
-            <w:proofErr w:type="spellStart"/>
-            <w:r>
-              <w:t>initialiseRobot</w:t>
-            </w:r>
-            <w:proofErr w:type="spellEnd"/>
-          </w:p>
-        </w:tc>
-        <w:tc>
-          <w:tcPr>
-            <w:tcW w:w="1842" w:type="dxa"/>
-          </w:tcPr>
-          <w:p/>
-        </w:tc>
-        <w:tc>
-          <w:tcPr>
-            <w:tcW w:w="5052" w:type="dxa"/>
-          </w:tcPr>
-          <w:p/>
+          <w:p>
+            <w:r>
+              <w:t>Manages new line transitions</w:t>
+            </w:r>
+            <w:r>
+              <w:br/>
+              <w:t>Updates X and Y coordinates</w:t>
+            </w:r>
+            <w:r>
+              <w:br/>
+              <w:t>Returns true if line break possible</w:t>
+            </w:r>
+            <w:r>
+              <w:br/>
+              <w:t>Returns false if at page limit</w:t>
+            </w:r>
+          </w:p>
         </w:tc>
       </w:tr>
       <w:tr>
@@ -660,27 +1012,95 @@
         <w:tc>
           <w:tcPr>
             <w:tcW w:w="2122" w:type="dxa"/>
+            <w:tcBorders>
+              <w:top w:val="single" w:sz="12" w:space="0" w:color="auto"/>
+              <w:left w:val="single" w:sz="12" w:space="0" w:color="auto"/>
+            </w:tcBorders>
           </w:tcPr>
           <w:p>
             <w:proofErr w:type="spellStart"/>
             <w:r>
-              <w:lastRenderedPageBreak/>
-              <w:t>sendCommand</w:t>
+              <w:t>scaleMovement</w:t>
             </w:r>
             <w:proofErr w:type="spellEnd"/>
           </w:p>
         </w:tc>
         <w:tc>
           <w:tcPr>
-            <w:tcW w:w="1842" w:type="dxa"/>
+            <w:tcW w:w="2547" w:type="dxa"/>
+            <w:gridSpan w:val="2"/>
+            <w:tcBorders>
+              <w:top w:val="single" w:sz="12" w:space="0" w:color="auto"/>
+            </w:tcBorders>
           </w:tcPr>
-          <w:p/>
+          <w:p>
+            <w:pPr>
+              <w:rPr>
+                <w:b/>
+                <w:bCs/>
+              </w:rPr>
+            </w:pPr>
+            <w:r>
+              <w:rPr>
+                <w:b/>
+                <w:bCs/>
+                <w:color w:val="70AD47" w:themeColor="accent6"/>
+              </w:rPr>
+              <w:t>Input</w:t>
+            </w:r>
+            <w:r>
+              <w:t xml:space="preserve">: </w:t>
+            </w:r>
+            <w:proofErr w:type="spellStart"/>
+            <w:r>
+              <w:t>MovementData</w:t>
+            </w:r>
+            <w:proofErr w:type="spellEnd"/>
+            <w:r>
+              <w:rPr>
+                <w:b/>
+                <w:bCs/>
+              </w:rPr>
+              <w:t>*</w:t>
+            </w:r>
+          </w:p>
+          <w:p>
+            <w:r>
+              <w:t>float height</w:t>
+            </w:r>
+            <w:r>
+              <w:br/>
+            </w:r>
+            <w:r>
+              <w:rPr>
+                <w:b/>
+                <w:bCs/>
+                <w:color w:val="002060"/>
+                <w:lang w:val="en-US"/>
+              </w:rPr>
+              <w:t>Output</w:t>
+            </w:r>
+            <w:r>
+              <w:t xml:space="preserve">: </w:t>
+            </w:r>
+            <w:r>
+              <w:t>bool</w:t>
+            </w:r>
+          </w:p>
         </w:tc>
         <w:tc>
           <w:tcPr>
-            <w:tcW w:w="5052" w:type="dxa"/>
+            <w:tcW w:w="4327" w:type="dxa"/>
+            <w:tcBorders>
+              <w:top w:val="single" w:sz="12" w:space="0" w:color="auto"/>
+              <w:right w:val="single" w:sz="12" w:space="0" w:color="auto"/>
+            </w:tcBorders>
           </w:tcPr>
-          <w:p/>
+          <w:p>
+            <w:r>
+              <w:t>Scales coordinates to proper height</w:t>
+            </w:r>
+          </w:p>
         </w:tc>
       </w:tr>
       <w:tr>
@@ -690,26 +1110,89 @@
         <w:tc>
           <w:tcPr>
             <w:tcW w:w="2122" w:type="dxa"/>
+            <w:tcBorders>
+              <w:left w:val="single" w:sz="12" w:space="0" w:color="auto"/>
+            </w:tcBorders>
           </w:tcPr>
           <w:p>
             <w:proofErr w:type="spellStart"/>
             <w:r>
-              <w:t>reserRobot</w:t>
+              <w:lastRenderedPageBreak/>
+              <w:t>generateGCode</w:t>
             </w:r>
             <w:proofErr w:type="spellEnd"/>
           </w:p>
         </w:tc>
         <w:tc>
           <w:tcPr>
-            <w:tcW w:w="1842" w:type="dxa"/>
+            <w:tcW w:w="2541" w:type="dxa"/>
           </w:tcPr>
-          <w:p/>
+          <w:p>
+            <w:r>
+              <w:rPr>
+                <w:b/>
+                <w:bCs/>
+                <w:color w:val="70AD47" w:themeColor="accent6"/>
+              </w:rPr>
+              <w:t>Input</w:t>
+            </w:r>
+            <w:r>
+              <w:t xml:space="preserve">: </w:t>
+            </w:r>
+            <w:proofErr w:type="spellStart"/>
+            <w:r>
+              <w:t>const</w:t>
+            </w:r>
+            <w:proofErr w:type="spellEnd"/>
+            <w:r>
+              <w:t xml:space="preserve"> char*</w:t>
+            </w:r>
+            <w:r>
+              <w:br/>
+            </w:r>
+            <w:r>
+              <w:rPr>
+                <w:b/>
+                <w:bCs/>
+                <w:color w:val="002060"/>
+                <w:lang w:val="en-US"/>
+              </w:rPr>
+              <w:t>Output</w:t>
+            </w:r>
+            <w:r>
+              <w:t xml:space="preserve">: </w:t>
+            </w:r>
+            <w:proofErr w:type="spellStart"/>
+            <w:r>
+              <w:t>FontLibrary</w:t>
+            </w:r>
+            <w:proofErr w:type="spellEnd"/>
+            <w:r>
+              <w:t>*</w:t>
+            </w:r>
+          </w:p>
         </w:tc>
         <w:tc>
           <w:tcPr>
-            <w:tcW w:w="5052" w:type="dxa"/>
+            <w:tcW w:w="4333" w:type="dxa"/>
+            <w:gridSpan w:val="2"/>
+            <w:tcBorders>
+              <w:right w:val="single" w:sz="12" w:space="0" w:color="auto"/>
+            </w:tcBorders>
           </w:tcPr>
-          <w:p/>
+          <w:p>
+            <w:r>
+              <w:t xml:space="preserve">Creates and sends </w:t>
+            </w:r>
+            <w:proofErr w:type="spellStart"/>
+            <w:r>
+              <w:t>GCode</w:t>
+            </w:r>
+            <w:proofErr w:type="spellEnd"/>
+            <w:r>
+              <w:t xml:space="preserve"> commands</w:t>
+            </w:r>
+          </w:p>
         </w:tc>
       </w:tr>
     </w:tbl>
@@ -730,324 +1213,749 @@
     <w:p>
       <w:pPr>
         <w:rPr>
-          <w:i/>
-          <w:iCs/>
-        </w:rPr>
-      </w:pPr>
-      <w:r>
-        <w:rPr>
-          <w:i/>
-          <w:iCs/>
-        </w:rPr>
-        <w:t>Only include functions that you will develop.</w:t>
-      </w:r>
-    </w:p>
-    <w:p>
-      <w:pPr>
-        <w:rPr>
-          <w:i/>
-          <w:iCs/>
-        </w:rPr>
-      </w:pPr>
-      <w:r>
-        <w:rPr>
-          <w:i/>
-          <w:iCs/>
-        </w:rPr>
-        <w:t>Example (remove</w:t>
-      </w:r>
-      <w:r>
-        <w:rPr>
-          <w:i/>
-          <w:iCs/>
-        </w:rPr>
-        <w:t xml:space="preserve"> before submission)</w:t>
-      </w:r>
-    </w:p>
-    <w:p>
-      <w:pPr>
-        <w:rPr>
-          <w:i/>
-          <w:iCs/>
-        </w:rPr>
-      </w:pPr>
-      <w:r>
-        <w:rPr>
-          <w:i/>
-          <w:iCs/>
-        </w:rPr>
-        <w:t>i</w:t>
-      </w:r>
-      <w:r>
-        <w:rPr>
-          <w:i/>
-          <w:iCs/>
-        </w:rPr>
-        <w:t xml:space="preserve">nt </w:t>
+          <w:b/>
+          <w:bCs/>
+        </w:rPr>
+      </w:pPr>
+    </w:p>
+    <w:p>
+      <w:pPr>
+        <w:rPr>
+          <w:b/>
+          <w:bCs/>
+        </w:rPr>
+      </w:pPr>
+      <w:r>
+        <w:rPr>
+          <w:b/>
+          <w:bCs/>
+        </w:rPr>
+        <w:t xml:space="preserve">bool </w:t>
       </w:r>
       <w:proofErr w:type="spellStart"/>
       <w:r>
         <w:rPr>
-          <w:i/>
-          <w:iCs/>
-        </w:rPr>
-        <w:t>Temp</w:t>
-      </w:r>
-      <w:r>
-        <w:rPr>
-          <w:i/>
-          <w:iCs/>
-        </w:rPr>
-        <w:t>erature</w:t>
-      </w:r>
-      <w:r>
-        <w:rPr>
-          <w:i/>
-          <w:iCs/>
-        </w:rPr>
-        <w:t>Conversion</w:t>
+          <w:b/>
+          <w:bCs/>
+        </w:rPr>
+        <w:t>getValidHeight</w:t>
       </w:r>
       <w:proofErr w:type="spellEnd"/>
       <w:r>
         <w:rPr>
-          <w:i/>
-          <w:iCs/>
-        </w:rPr>
-        <w:t xml:space="preserve">( </w:t>
-      </w:r>
-      <w:r>
-        <w:rPr>
-          <w:i/>
-          <w:iCs/>
-        </w:rPr>
-        <w:t xml:space="preserve">int </w:t>
+          <w:b/>
+          <w:bCs/>
+        </w:rPr>
+        <w:t>(float* height)</w:t>
+      </w:r>
+    </w:p>
+    <w:p>
+      <w:r>
+        <w:t>Parameters:</w:t>
+      </w:r>
+    </w:p>
+    <w:p>
+      <w:r>
+        <w:t>- height - pointer to store validated height value</w:t>
+      </w:r>
+    </w:p>
+    <w:p>
+      <w:r>
+        <w:t>Return value: returns true if valid height (4-10mm) obtained</w:t>
+      </w:r>
+    </w:p>
+    <w:p/>
+    <w:p>
+      <w:pPr>
+        <w:rPr>
+          <w:b/>
+          <w:bCs/>
+        </w:rPr>
+      </w:pPr>
+      <w:r>
+        <w:rPr>
+          <w:b/>
+          <w:bCs/>
+        </w:rPr>
+        <w:t xml:space="preserve"> </w:t>
       </w:r>
       <w:proofErr w:type="spellStart"/>
       <w:r>
         <w:rPr>
-          <w:i/>
-          <w:iCs/>
-        </w:rPr>
-        <w:t>Input</w:t>
-      </w:r>
-      <w:r>
-        <w:rPr>
-          <w:i/>
-          <w:iCs/>
-        </w:rPr>
-        <w:t>Temp</w:t>
+          <w:b/>
+          <w:bCs/>
+        </w:rPr>
+        <w:t>FontLibrary</w:t>
       </w:r>
       <w:proofErr w:type="spellEnd"/>
       <w:r>
         <w:rPr>
-          <w:i/>
-          <w:iCs/>
-        </w:rPr>
-        <w:t>,</w:t>
-      </w:r>
-      <w:r>
-        <w:rPr>
-          <w:i/>
-          <w:iCs/>
-        </w:rPr>
-        <w:t xml:space="preserve"> </w:t>
-      </w:r>
-      <w:r>
-        <w:rPr>
-          <w:i/>
-          <w:iCs/>
-        </w:rPr>
-        <w:t xml:space="preserve"> float* </w:t>
+          <w:b/>
+          <w:bCs/>
+        </w:rPr>
+        <w:t xml:space="preserve">* </w:t>
       </w:r>
       <w:proofErr w:type="spellStart"/>
       <w:r>
         <w:rPr>
-          <w:i/>
-          <w:iCs/>
-        </w:rPr>
-        <w:t>Output</w:t>
-      </w:r>
-      <w:r>
-        <w:rPr>
-          <w:i/>
-          <w:iCs/>
-        </w:rPr>
-        <w:t>Temp</w:t>
+          <w:b/>
+          <w:bCs/>
+        </w:rPr>
+        <w:t>loadFontLibrary</w:t>
       </w:r>
       <w:proofErr w:type="spellEnd"/>
       <w:r>
         <w:rPr>
-          <w:i/>
-          <w:iCs/>
-        </w:rPr>
-        <w:t xml:space="preserve"> </w:t>
-      </w:r>
-      <w:r>
-        <w:rPr>
-          <w:i/>
-          <w:iCs/>
+          <w:b/>
+          <w:bCs/>
+        </w:rPr>
+        <w:t>(</w:t>
+      </w:r>
+      <w:proofErr w:type="spellStart"/>
+      <w:r>
+        <w:rPr>
+          <w:b/>
+          <w:bCs/>
+        </w:rPr>
+        <w:t>const</w:t>
+      </w:r>
+      <w:proofErr w:type="spellEnd"/>
+      <w:r>
+        <w:rPr>
+          <w:b/>
+          <w:bCs/>
+        </w:rPr>
+        <w:t xml:space="preserve"> char* filename)</w:t>
+      </w:r>
+    </w:p>
+    <w:p>
+      <w:r>
+        <w:t>Parameters:</w:t>
+      </w:r>
+    </w:p>
+    <w:p>
+      <w:r>
+        <w:t>- filename - path to SingleStrokeFont.txt</w:t>
+      </w:r>
+    </w:p>
+    <w:p>
+      <w:r>
+        <w:t>Return value: returns pointer to complete font library structure containing all characters</w:t>
+      </w:r>
+    </w:p>
+    <w:p/>
+    <w:p>
+      <w:pPr>
+        <w:rPr>
+          <w:b/>
+          <w:bCs/>
+        </w:rPr>
+      </w:pPr>
+      <w:r>
+        <w:rPr>
+          <w:b/>
+          <w:bCs/>
+        </w:rPr>
+        <w:t xml:space="preserve"> bool </w:t>
+      </w:r>
+      <w:proofErr w:type="spellStart"/>
+      <w:r>
+        <w:rPr>
+          <w:b/>
+          <w:bCs/>
+        </w:rPr>
+        <w:t>processText</w:t>
+      </w:r>
+      <w:proofErr w:type="spellEnd"/>
+      <w:r>
+        <w:rPr>
+          <w:b/>
+          <w:bCs/>
+        </w:rPr>
+        <w:t>(</w:t>
+      </w:r>
+      <w:proofErr w:type="spellStart"/>
+      <w:r>
+        <w:rPr>
+          <w:b/>
+          <w:bCs/>
+        </w:rPr>
+        <w:t>const</w:t>
+      </w:r>
+      <w:proofErr w:type="spellEnd"/>
+      <w:r>
+        <w:rPr>
+          <w:b/>
+          <w:bCs/>
+        </w:rPr>
+        <w:t xml:space="preserve"> char* filename, </w:t>
+      </w:r>
+      <w:proofErr w:type="spellStart"/>
+      <w:r>
+        <w:rPr>
+          <w:b/>
+          <w:bCs/>
+        </w:rPr>
+        <w:t>FontLibrary</w:t>
+      </w:r>
+      <w:proofErr w:type="spellEnd"/>
+      <w:r>
+        <w:rPr>
+          <w:b/>
+          <w:bCs/>
+        </w:rPr>
+        <w:t>* font, float height)</w:t>
+      </w:r>
+    </w:p>
+    <w:p>
+      <w:r>
+        <w:t>Parameters:</w:t>
+      </w:r>
+    </w:p>
+    <w:p>
+      <w:r>
+        <w:t>- filename - input text file to process</w:t>
+      </w:r>
+    </w:p>
+    <w:p>
+      <w:r>
+        <w:t>- font - pointer to loaded font data</w:t>
+      </w:r>
+    </w:p>
+    <w:p>
+      <w:r>
+        <w:t>- height - validated text height</w:t>
+      </w:r>
+    </w:p>
+    <w:p>
+      <w:r>
+        <w:t>Return value: returns true if text processed successfully</w:t>
+      </w:r>
+    </w:p>
+    <w:p/>
+    <w:p>
+      <w:pPr>
+        <w:rPr>
+          <w:b/>
+          <w:bCs/>
+        </w:rPr>
+      </w:pPr>
+      <w:r>
+        <w:rPr>
+          <w:b/>
+          <w:bCs/>
+        </w:rPr>
+        <w:t xml:space="preserve"> float </w:t>
+      </w:r>
+      <w:proofErr w:type="spellStart"/>
+      <w:r>
+        <w:rPr>
+          <w:b/>
+          <w:bCs/>
+        </w:rPr>
+        <w:t>calculateWordWidth</w:t>
+      </w:r>
+      <w:proofErr w:type="spellEnd"/>
+      <w:r>
+        <w:rPr>
+          <w:b/>
+          <w:bCs/>
+        </w:rPr>
+        <w:t>(</w:t>
+      </w:r>
+      <w:proofErr w:type="spellStart"/>
+      <w:r>
+        <w:rPr>
+          <w:b/>
+          <w:bCs/>
+        </w:rPr>
+        <w:t>const</w:t>
+      </w:r>
+      <w:proofErr w:type="spellEnd"/>
+      <w:r>
+        <w:rPr>
+          <w:b/>
+          <w:bCs/>
+        </w:rPr>
+        <w:t xml:space="preserve"> char* word, </w:t>
+      </w:r>
+      <w:proofErr w:type="spellStart"/>
+      <w:r>
+        <w:rPr>
+          <w:b/>
+          <w:bCs/>
+        </w:rPr>
+        <w:t>FontLibrary</w:t>
+      </w:r>
+      <w:proofErr w:type="spellEnd"/>
+      <w:r>
+        <w:rPr>
+          <w:b/>
+          <w:bCs/>
+        </w:rPr>
+        <w:t>* font, float height)</w:t>
+      </w:r>
+    </w:p>
+    <w:p>
+      <w:r>
+        <w:t>Parameters:</w:t>
+      </w:r>
+    </w:p>
+    <w:p>
+      <w:r>
+        <w:t>- word - string to calculate width for</w:t>
+      </w:r>
+    </w:p>
+    <w:p>
+      <w:r>
+        <w:t>- font - pointer to font data</w:t>
+      </w:r>
+    </w:p>
+    <w:p>
+      <w:r>
+        <w:t>- height - text height for scaling</w:t>
+      </w:r>
+    </w:p>
+    <w:p>
+      <w:r>
+        <w:t>Return value: returns calculated width in mm, -1 if error</w:t>
+      </w:r>
+    </w:p>
+    <w:p/>
+    <w:p>
+      <w:pPr>
+        <w:rPr>
+          <w:b/>
+          <w:bCs/>
+        </w:rPr>
+      </w:pPr>
+      <w:r>
+        <w:rPr>
+          <w:b/>
+          <w:bCs/>
+        </w:rPr>
+        <w:t xml:space="preserve"> bool </w:t>
+      </w:r>
+      <w:proofErr w:type="spellStart"/>
+      <w:r>
+        <w:rPr>
+          <w:b/>
+          <w:bCs/>
+        </w:rPr>
+        <w:t>processWord</w:t>
+      </w:r>
+      <w:proofErr w:type="spellEnd"/>
+      <w:r>
+        <w:rPr>
+          <w:b/>
+          <w:bCs/>
+        </w:rPr>
+        <w:t>(</w:t>
+      </w:r>
+      <w:proofErr w:type="spellStart"/>
+      <w:r>
+        <w:rPr>
+          <w:b/>
+          <w:bCs/>
+        </w:rPr>
+        <w:t>const</w:t>
+      </w:r>
+      <w:proofErr w:type="spellEnd"/>
+      <w:r>
+        <w:rPr>
+          <w:b/>
+          <w:bCs/>
+        </w:rPr>
+        <w:t xml:space="preserve"> char* word, </w:t>
+      </w:r>
+      <w:proofErr w:type="spellStart"/>
+      <w:r>
+        <w:rPr>
+          <w:b/>
+          <w:bCs/>
+        </w:rPr>
+        <w:t>FontLibrary</w:t>
+      </w:r>
+      <w:proofErr w:type="spellEnd"/>
+      <w:r>
+        <w:rPr>
+          <w:b/>
+          <w:bCs/>
+        </w:rPr>
+        <w:t xml:space="preserve">* font, float* </w:t>
+      </w:r>
+      <w:proofErr w:type="spellStart"/>
+      <w:r>
+        <w:rPr>
+          <w:b/>
+          <w:bCs/>
+        </w:rPr>
+        <w:t>currentX</w:t>
+      </w:r>
+      <w:proofErr w:type="spellEnd"/>
+      <w:r>
+        <w:rPr>
+          <w:b/>
+          <w:bCs/>
+        </w:rPr>
+        <w:t xml:space="preserve">, float* </w:t>
+      </w:r>
+      <w:proofErr w:type="spellStart"/>
+      <w:r>
+        <w:rPr>
+          <w:b/>
+          <w:bCs/>
+        </w:rPr>
+        <w:t>currentY</w:t>
+      </w:r>
+      <w:proofErr w:type="spellEnd"/>
+      <w:r>
+        <w:rPr>
+          <w:b/>
+          <w:bCs/>
+        </w:rPr>
+        <w:t>, float height)</w:t>
+      </w:r>
+    </w:p>
+    <w:p>
+      <w:r>
+        <w:t>Parameters:</w:t>
+      </w:r>
+    </w:p>
+    <w:p>
+      <w:r>
+        <w:t>- word - string to process</w:t>
+      </w:r>
+    </w:p>
+    <w:p>
+      <w:r>
+        <w:t>- font - pointer to font data</w:t>
+      </w:r>
+    </w:p>
+    <w:p>
+      <w:r>
+        <w:t xml:space="preserve">- </w:t>
+      </w:r>
+      <w:proofErr w:type="spellStart"/>
+      <w:r>
+        <w:t>currentX</w:t>
+      </w:r>
+      <w:proofErr w:type="spellEnd"/>
+      <w:r>
+        <w:t xml:space="preserve"> - pointer to current X position</w:t>
+      </w:r>
+    </w:p>
+    <w:p>
+      <w:r>
+        <w:lastRenderedPageBreak/>
+        <w:t xml:space="preserve">- </w:t>
+      </w:r>
+      <w:proofErr w:type="spellStart"/>
+      <w:r>
+        <w:t>currentY</w:t>
+      </w:r>
+      <w:proofErr w:type="spellEnd"/>
+      <w:r>
+        <w:t xml:space="preserve"> - pointer to current Y position</w:t>
+      </w:r>
+    </w:p>
+    <w:p>
+      <w:r>
+        <w:t>- height - text height</w:t>
+      </w:r>
+    </w:p>
+    <w:p>
+      <w:r>
+        <w:t>Return value: returns true if word processed successfully</w:t>
+      </w:r>
+    </w:p>
+    <w:p/>
+    <w:p>
+      <w:pPr>
+        <w:rPr>
+          <w:b/>
+          <w:bCs/>
+        </w:rPr>
+      </w:pPr>
+      <w:r>
+        <w:rPr>
+          <w:b/>
+          <w:bCs/>
+        </w:rPr>
+        <w:t xml:space="preserve"> bool </w:t>
+      </w:r>
+      <w:proofErr w:type="spellStart"/>
+      <w:r>
+        <w:rPr>
+          <w:b/>
+          <w:bCs/>
+        </w:rPr>
+        <w:t>handleLineBreak</w:t>
+      </w:r>
+      <w:proofErr w:type="spellEnd"/>
+      <w:r>
+        <w:rPr>
+          <w:b/>
+          <w:bCs/>
+        </w:rPr>
+        <w:t xml:space="preserve">(float* </w:t>
+      </w:r>
+      <w:proofErr w:type="spellStart"/>
+      <w:r>
+        <w:rPr>
+          <w:b/>
+          <w:bCs/>
+        </w:rPr>
+        <w:t>currentX</w:t>
+      </w:r>
+      <w:proofErr w:type="spellEnd"/>
+      <w:r>
+        <w:rPr>
+          <w:b/>
+          <w:bCs/>
+        </w:rPr>
+        <w:t xml:space="preserve">, float* </w:t>
+      </w:r>
+      <w:proofErr w:type="spellStart"/>
+      <w:r>
+        <w:rPr>
+          <w:b/>
+          <w:bCs/>
+        </w:rPr>
+        <w:t>currentY</w:t>
+      </w:r>
+      <w:proofErr w:type="spellEnd"/>
+      <w:r>
+        <w:rPr>
+          <w:b/>
+          <w:bCs/>
         </w:rPr>
         <w:t>)</w:t>
       </w:r>
     </w:p>
     <w:p>
-      <w:pPr>
-        <w:rPr>
-          <w:i/>
-          <w:iCs/>
-        </w:rPr>
-      </w:pPr>
-      <w:r>
-        <w:rPr>
-          <w:i/>
-          <w:iCs/>
-        </w:rPr>
+      <w:r>
         <w:t>Parameters:</w:t>
       </w:r>
-      <w:r>
-        <w:rPr>
-          <w:i/>
-          <w:iCs/>
-        </w:rPr>
-        <w:t xml:space="preserve"> </w:t>
-      </w:r>
-    </w:p>
-    <w:p>
-      <w:pPr>
-        <w:ind w:left="720"/>
-        <w:rPr>
-          <w:i/>
-          <w:iCs/>
-        </w:rPr>
-      </w:pPr>
+    </w:p>
+    <w:p>
+      <w:r>
+        <w:t xml:space="preserve">- </w:t>
+      </w:r>
       <w:proofErr w:type="spellStart"/>
       <w:r>
-        <w:rPr>
-          <w:i/>
-          <w:iCs/>
-        </w:rPr>
-        <w:t>InputTemp</w:t>
+        <w:t>currentX</w:t>
       </w:r>
       <w:proofErr w:type="spellEnd"/>
       <w:r>
-        <w:rPr>
-          <w:i/>
-          <w:iCs/>
-        </w:rPr>
-        <w:t xml:space="preserve"> </w:t>
-      </w:r>
-      <w:r>
-        <w:rPr>
-          <w:i/>
-          <w:iCs/>
-        </w:rPr>
-        <w:t>–</w:t>
-      </w:r>
-      <w:r>
-        <w:rPr>
-          <w:i/>
-          <w:iCs/>
-        </w:rPr>
-        <w:t xml:space="preserve"> </w:t>
-      </w:r>
-      <w:r>
-        <w:rPr>
-          <w:i/>
-          <w:iCs/>
-        </w:rPr>
-        <w:t>input temperature in degrees C</w:t>
-      </w:r>
-    </w:p>
-    <w:p>
-      <w:pPr>
-        <w:ind w:left="720"/>
-        <w:rPr>
-          <w:i/>
-          <w:iCs/>
-        </w:rPr>
-      </w:pPr>
+        <w:t xml:space="preserve"> - pointer to current X position</w:t>
+      </w:r>
+    </w:p>
+    <w:p>
+      <w:r>
+        <w:t xml:space="preserve">- </w:t>
+      </w:r>
       <w:proofErr w:type="spellStart"/>
       <w:r>
-        <w:rPr>
-          <w:i/>
-          <w:iCs/>
-        </w:rPr>
-        <w:t>Ou</w:t>
-      </w:r>
-      <w:r>
-        <w:rPr>
-          <w:i/>
-          <w:iCs/>
-        </w:rPr>
-        <w:t>t</w:t>
-      </w:r>
-      <w:r>
-        <w:rPr>
-          <w:i/>
-          <w:iCs/>
-        </w:rPr>
-        <w:t>putTemp</w:t>
+        <w:t>currentY</w:t>
       </w:r>
       <w:proofErr w:type="spellEnd"/>
       <w:r>
-        <w:rPr>
-          <w:i/>
-          <w:iCs/>
-        </w:rPr>
-        <w:t xml:space="preserve"> </w:t>
-      </w:r>
-      <w:r>
-        <w:rPr>
-          <w:i/>
-          <w:iCs/>
-        </w:rPr>
-        <w:t>–</w:t>
-      </w:r>
-      <w:r>
-        <w:rPr>
-          <w:i/>
-          <w:iCs/>
-        </w:rPr>
-        <w:t xml:space="preserve"> </w:t>
-      </w:r>
-      <w:r>
-        <w:rPr>
-          <w:i/>
-          <w:iCs/>
-        </w:rPr>
-        <w:t xml:space="preserve">pointer to </w:t>
-      </w:r>
-      <w:r>
-        <w:rPr>
-          <w:i/>
-          <w:iCs/>
-        </w:rPr>
-        <w:t xml:space="preserve">return </w:t>
-      </w:r>
-      <w:r>
-        <w:rPr>
-          <w:i/>
-          <w:iCs/>
-        </w:rPr>
-        <w:t>output temperature in degrees F</w:t>
-      </w:r>
-    </w:p>
-    <w:p>
-      <w:pPr>
-        <w:ind w:left="720"/>
-        <w:rPr>
-          <w:i/>
-          <w:iCs/>
-        </w:rPr>
-      </w:pPr>
-      <w:r>
-        <w:rPr>
-          <w:i/>
-          <w:iCs/>
-        </w:rPr>
-        <w:t>Return value – returns 1 if successful, 0 if failed</w:t>
-      </w:r>
-    </w:p>
+        <w:t xml:space="preserve"> - pointer to current Y position</w:t>
+      </w:r>
+    </w:p>
+    <w:p>
+      <w:r>
+        <w:t>Return value: returns true if line break possible</w:t>
+      </w:r>
+    </w:p>
+    <w:p/>
+    <w:p>
+      <w:pPr>
+        <w:rPr>
+          <w:b/>
+          <w:bCs/>
+        </w:rPr>
+      </w:pPr>
+      <w:r>
+        <w:rPr>
+          <w:b/>
+          <w:bCs/>
+        </w:rPr>
+        <w:t xml:space="preserve">bool </w:t>
+      </w:r>
+      <w:proofErr w:type="spellStart"/>
+      <w:r>
+        <w:rPr>
+          <w:b/>
+          <w:bCs/>
+        </w:rPr>
+        <w:t>scaleMovements</w:t>
+      </w:r>
+      <w:proofErr w:type="spellEnd"/>
+      <w:r>
+        <w:rPr>
+          <w:b/>
+          <w:bCs/>
+        </w:rPr>
+        <w:t>(</w:t>
+      </w:r>
+      <w:proofErr w:type="spellStart"/>
+      <w:r>
+        <w:rPr>
+          <w:b/>
+          <w:bCs/>
+        </w:rPr>
+        <w:t>MovementData</w:t>
+      </w:r>
+      <w:proofErr w:type="spellEnd"/>
+      <w:r>
+        <w:rPr>
+          <w:b/>
+          <w:bCs/>
+        </w:rPr>
+        <w:t>* move, float height)</w:t>
+      </w:r>
+    </w:p>
+    <w:p>
+      <w:r>
+        <w:t>Parameters:</w:t>
+      </w:r>
+    </w:p>
+    <w:p>
+      <w:r>
+        <w:t>- move - pointer to movement data to scale</w:t>
+      </w:r>
+    </w:p>
+    <w:p>
+      <w:r>
+        <w:t>- height - desired text height</w:t>
+      </w:r>
+    </w:p>
+    <w:p>
+      <w:r>
+        <w:t>Return value: returns true if scaling successful</w:t>
+      </w:r>
+    </w:p>
+    <w:p/>
+    <w:p>
+      <w:pPr>
+        <w:rPr>
+          <w:b/>
+          <w:bCs/>
+        </w:rPr>
+      </w:pPr>
+      <w:r>
+        <w:rPr>
+          <w:b/>
+          <w:bCs/>
+        </w:rPr>
+        <w:t xml:space="preserve">bool </w:t>
+      </w:r>
+      <w:proofErr w:type="spellStart"/>
+      <w:r>
+        <w:rPr>
+          <w:b/>
+          <w:bCs/>
+        </w:rPr>
+        <w:t>generateGCode</w:t>
+      </w:r>
+      <w:proofErr w:type="spellEnd"/>
+      <w:r>
+        <w:rPr>
+          <w:b/>
+          <w:bCs/>
+        </w:rPr>
+        <w:t>(</w:t>
+      </w:r>
+      <w:proofErr w:type="spellStart"/>
+      <w:r>
+        <w:rPr>
+          <w:b/>
+          <w:bCs/>
+        </w:rPr>
+        <w:t>MovementData</w:t>
+      </w:r>
+      <w:proofErr w:type="spellEnd"/>
+      <w:r>
+        <w:rPr>
+          <w:b/>
+          <w:bCs/>
+        </w:rPr>
+        <w:t xml:space="preserve">* move, bool </w:t>
+      </w:r>
+      <w:proofErr w:type="spellStart"/>
+      <w:r>
+        <w:rPr>
+          <w:b/>
+          <w:bCs/>
+        </w:rPr>
+        <w:t>penState</w:t>
+      </w:r>
+      <w:proofErr w:type="spellEnd"/>
+      <w:r>
+        <w:rPr>
+          <w:b/>
+          <w:bCs/>
+        </w:rPr>
+        <w:t>)</w:t>
+      </w:r>
+    </w:p>
+    <w:p>
+      <w:r>
+        <w:t>Parameters:</w:t>
+      </w:r>
+    </w:p>
+    <w:p>
+      <w:r>
+        <w:t>- move - pointer to movement data</w:t>
+      </w:r>
+    </w:p>
+    <w:p>
+      <w:r>
+        <w:t xml:space="preserve">- </w:t>
+      </w:r>
+      <w:proofErr w:type="spellStart"/>
+      <w:r>
+        <w:t>penState</w:t>
+      </w:r>
+      <w:proofErr w:type="spellEnd"/>
+      <w:r>
+        <w:t xml:space="preserve"> - true for pen down, false for pen up</w:t>
+      </w:r>
+    </w:p>
+    <w:p>
+      <w:r>
+        <w:t>Return value: returns true if G-code sent successfully</w:t>
+      </w:r>
+    </w:p>
+    <w:p/>
+    <w:p>
+      <w:r>
+        <w:t>Each function includes:</w:t>
+      </w:r>
+    </w:p>
+    <w:p>
+      <w:r>
+        <w:t>- Clear parameter list with types and purposes</w:t>
+      </w:r>
+    </w:p>
+    <w:p>
+      <w:r>
+        <w:t>- Return value explanation</w:t>
+      </w:r>
+    </w:p>
+    <w:p>
+      <w:r>
+        <w:t>- Uses consistent pointer pattern for outputs</w:t>
+      </w:r>
+    </w:p>
+    <w:p>
+      <w:r>
+        <w:t>- Follows error handling pattern from skeleton code</w:t>
+      </w:r>
+    </w:p>
+    <w:p/>
     <w:p>
       <w:pPr>
         <w:rPr>
@@ -1209,6 +2117,7 @@
           <w:i/>
           <w:iCs/>
         </w:rPr>
+        <w:lastRenderedPageBreak/>
         <w:t>Extend table as required</w:t>
       </w:r>
       <w:r>

</xml_diff>